<commit_message>
output screenshots added for tas 3 and 4
</commit_message>
<xml_diff>
--- a/SQL_TASK_3.docx
+++ b/SQL_TASK_3.docx
@@ -58,6 +58,7 @@
           <w:szCs w:val="32"/>
         </w:rPr>
       </w:pPr>
+      <w:proofErr w:type="gramStart"/>
       <w:r>
         <w:rPr>
           <w:rFonts w:ascii="Times New Roman" w:hAnsi="Times New Roman" w:cs="Times New Roman"/>
@@ -66,7 +67,18 @@
           <w:sz w:val="32"/>
           <w:szCs w:val="32"/>
         </w:rPr>
-        <w:t xml:space="preserve">TASK : </w:t>
+        <w:t>TASK :</w:t>
+      </w:r>
+      <w:proofErr w:type="gramEnd"/>
+      <w:r>
+        <w:rPr>
+          <w:rFonts w:ascii="Times New Roman" w:hAnsi="Times New Roman" w:cs="Times New Roman"/>
+          <w:b/>
+          <w:bCs/>
+          <w:sz w:val="32"/>
+          <w:szCs w:val="32"/>
+        </w:rPr>
+        <w:t xml:space="preserve"> </w:t>
       </w:r>
       <w:r>
         <w:rPr>
@@ -169,7 +181,25 @@
           <w:sz w:val="28"/>
           <w:szCs w:val="28"/>
         </w:rPr>
-        <w:t xml:space="preserve">             INSERT INTO Payments(student_id,amount,payment_date) VALUES(9,5000,'2024-02-15');</w:t>
+        <w:t xml:space="preserve">             INSERT INTO Payments(student_</w:t>
+      </w:r>
+      <w:proofErr w:type="gramStart"/>
+      <w:r>
+        <w:rPr>
+          <w:rFonts w:ascii="Times New Roman" w:hAnsi="Times New Roman" w:cs="Times New Roman"/>
+          <w:sz w:val="28"/>
+          <w:szCs w:val="28"/>
+        </w:rPr>
+        <w:t>id,amount</w:t>
+      </w:r>
+      <w:proofErr w:type="gramEnd"/>
+      <w:r>
+        <w:rPr>
+          <w:rFonts w:ascii="Times New Roman" w:hAnsi="Times New Roman" w:cs="Times New Roman"/>
+          <w:sz w:val="28"/>
+          <w:szCs w:val="28"/>
+        </w:rPr>
+        <w:t>,payment_date) VALUES(9,5000,'2024-02-15');</w:t>
       </w:r>
       <w:r>
         <w:rPr>
@@ -216,13 +246,23 @@
         <w:t xml:space="preserve">SELECT </w:t>
       </w:r>
       <w:proofErr w:type="spellStart"/>
+      <w:proofErr w:type="gramStart"/>
       <w:r>
         <w:rPr>
           <w:rFonts w:ascii="Times New Roman" w:hAnsi="Times New Roman" w:cs="Times New Roman"/>
           <w:sz w:val="28"/>
           <w:szCs w:val="28"/>
         </w:rPr>
-        <w:t>s.student_id</w:t>
+        <w:t>s.student</w:t>
+      </w:r>
+      <w:proofErr w:type="gramEnd"/>
+      <w:r>
+        <w:rPr>
+          <w:rFonts w:ascii="Times New Roman" w:hAnsi="Times New Roman" w:cs="Times New Roman"/>
+          <w:sz w:val="28"/>
+          <w:szCs w:val="28"/>
+        </w:rPr>
+        <w:t>_id</w:t>
       </w:r>
       <w:proofErr w:type="spellEnd"/>
       <w:r>
@@ -459,6 +499,103 @@
           <w:szCs w:val="28"/>
         </w:rPr>
       </w:pPr>
+    </w:p>
+    <w:p>
+      <w:pPr>
+        <w:pStyle w:val="ListParagraph"/>
+        <w:rPr>
+          <w:rFonts w:ascii="Times New Roman" w:hAnsi="Times New Roman" w:cs="Times New Roman"/>
+          <w:b/>
+          <w:bCs/>
+          <w:i/>
+          <w:iCs/>
+          <w:sz w:val="28"/>
+          <w:szCs w:val="28"/>
+        </w:rPr>
+      </w:pPr>
+      <w:proofErr w:type="gramStart"/>
+      <w:r>
+        <w:rPr>
+          <w:rFonts w:ascii="Times New Roman" w:hAnsi="Times New Roman" w:cs="Times New Roman"/>
+          <w:b/>
+          <w:bCs/>
+          <w:i/>
+          <w:iCs/>
+          <w:sz w:val="28"/>
+          <w:szCs w:val="28"/>
+        </w:rPr>
+        <w:t>OUTPUT :</w:t>
+      </w:r>
+      <w:proofErr w:type="gramEnd"/>
+    </w:p>
+    <w:p>
+      <w:pPr>
+        <w:pStyle w:val="ListParagraph"/>
+        <w:rPr>
+          <w:rFonts w:ascii="Times New Roman" w:hAnsi="Times New Roman" w:cs="Times New Roman"/>
+          <w:sz w:val="28"/>
+          <w:szCs w:val="28"/>
+        </w:rPr>
+      </w:pPr>
+    </w:p>
+    <w:p>
+      <w:pPr>
+        <w:pStyle w:val="ListParagraph"/>
+        <w:rPr>
+          <w:rFonts w:ascii="Times New Roman" w:hAnsi="Times New Roman" w:cs="Times New Roman"/>
+          <w:sz w:val="28"/>
+          <w:szCs w:val="28"/>
+        </w:rPr>
+      </w:pPr>
+      <w:r>
+        <w:rPr>
+          <w:rFonts w:ascii="Times New Roman" w:hAnsi="Times New Roman" w:cs="Times New Roman"/>
+          <w:noProof/>
+          <w:sz w:val="28"/>
+          <w:szCs w:val="28"/>
+        </w:rPr>
+        <w:drawing>
+          <wp:inline distT="0" distB="0" distL="0" distR="0" wp14:anchorId="3DE378F9" wp14:editId="2D7A2652">
+            <wp:extent cx="3896269" cy="647790"/>
+            <wp:effectExtent l="0" t="0" r="9525" b="0"/>
+            <wp:docPr id="637530208" name="Picture 1"/>
+            <wp:cNvGraphicFramePr>
+              <a:graphicFrameLocks xmlns:a="http://schemas.openxmlformats.org/drawingml/2006/main" noChangeAspect="1"/>
+            </wp:cNvGraphicFramePr>
+            <a:graphic xmlns:a="http://schemas.openxmlformats.org/drawingml/2006/main">
+              <a:graphicData uri="http://schemas.openxmlformats.org/drawingml/2006/picture">
+                <pic:pic xmlns:pic="http://schemas.openxmlformats.org/drawingml/2006/picture">
+                  <pic:nvPicPr>
+                    <pic:cNvPr id="637530208" name="Picture 637530208"/>
+                    <pic:cNvPicPr/>
+                  </pic:nvPicPr>
+                  <pic:blipFill>
+                    <a:blip r:embed="rId5">
+                      <a:extLst>
+                        <a:ext uri="{28A0092B-C50C-407E-A947-70E740481C1C}">
+                          <a14:useLocalDpi xmlns:a14="http://schemas.microsoft.com/office/drawing/2010/main" val="0"/>
+                        </a:ext>
+                      </a:extLst>
+                    </a:blip>
+                    <a:stretch>
+                      <a:fillRect/>
+                    </a:stretch>
+                  </pic:blipFill>
+                  <pic:spPr>
+                    <a:xfrm>
+                      <a:off x="0" y="0"/>
+                      <a:ext cx="3896269" cy="647790"/>
+                    </a:xfrm>
+                    <a:prstGeom prst="rect">
+                      <a:avLst/>
+                    </a:prstGeom>
+                  </pic:spPr>
+                </pic:pic>
+              </a:graphicData>
+            </a:graphic>
+          </wp:inline>
+        </w:drawing>
+      </w:r>
     </w:p>
     <w:p>
       <w:pPr>
@@ -604,20 +741,46 @@
           <w:lang w:eastAsia="en-IN"/>
           <w14:ligatures w14:val="none"/>
         </w:rPr>
-        <w:t xml:space="preserve"> c.course_id,</w:t>
-      </w:r>
-      <w:r>
-        <w:rPr>
-          <w:rFonts w:ascii="Calibri" w:eastAsia="Times New Roman" w:hAnsi="Calibri" w:cs="Calibri"/>
-          <w:color w:val="000000"/>
-          <w:kern w:val="0"/>
-          <w:sz w:val="28"/>
-          <w:szCs w:val="28"/>
-          <w:lang w:eastAsia="en-IN"/>
-          <w14:ligatures w14:val="none"/>
-        </w:rPr>
         <w:t xml:space="preserve"> </w:t>
       </w:r>
+      <w:proofErr w:type="gramStart"/>
+      <w:r>
+        <w:rPr>
+          <w:rFonts w:ascii="Calibri" w:eastAsia="Times New Roman" w:hAnsi="Calibri" w:cs="Calibri"/>
+          <w:color w:val="000000"/>
+          <w:kern w:val="0"/>
+          <w:sz w:val="28"/>
+          <w:szCs w:val="28"/>
+          <w:lang w:eastAsia="en-IN"/>
+          <w14:ligatures w14:val="none"/>
+        </w:rPr>
+        <w:t>c.course</w:t>
+      </w:r>
+      <w:proofErr w:type="gramEnd"/>
+      <w:r>
+        <w:rPr>
+          <w:rFonts w:ascii="Calibri" w:eastAsia="Times New Roman" w:hAnsi="Calibri" w:cs="Calibri"/>
+          <w:color w:val="000000"/>
+          <w:kern w:val="0"/>
+          <w:sz w:val="28"/>
+          <w:szCs w:val="28"/>
+          <w:lang w:eastAsia="en-IN"/>
+          <w14:ligatures w14:val="none"/>
+        </w:rPr>
+        <w:t>_id,</w:t>
+      </w:r>
+      <w:r>
+        <w:rPr>
+          <w:rFonts w:ascii="Calibri" w:eastAsia="Times New Roman" w:hAnsi="Calibri" w:cs="Calibri"/>
+          <w:color w:val="000000"/>
+          <w:kern w:val="0"/>
+          <w:sz w:val="28"/>
+          <w:szCs w:val="28"/>
+          <w:lang w:eastAsia="en-IN"/>
+          <w14:ligatures w14:val="none"/>
+        </w:rPr>
+        <w:t xml:space="preserve"> </w:t>
+      </w:r>
       <w:r>
         <w:rPr>
           <w:rFonts w:ascii="Calibri" w:eastAsia="Times New Roman" w:hAnsi="Calibri" w:cs="Calibri"/>
@@ -786,17 +949,31 @@
         </w:rPr>
         <w:t xml:space="preserve"> GROUP BY </w:t>
       </w:r>
-      <w:r>
-        <w:rPr>
-          <w:rFonts w:ascii="Calibri" w:eastAsia="Times New Roman" w:hAnsi="Calibri" w:cs="Calibri"/>
-          <w:color w:val="000000"/>
-          <w:kern w:val="0"/>
-          <w:sz w:val="28"/>
-          <w:szCs w:val="28"/>
-          <w:lang w:eastAsia="en-IN"/>
-          <w14:ligatures w14:val="none"/>
-        </w:rPr>
-        <w:t>c.course_id,</w:t>
+      <w:proofErr w:type="spellStart"/>
+      <w:r>
+        <w:rPr>
+          <w:rFonts w:ascii="Calibri" w:eastAsia="Times New Roman" w:hAnsi="Calibri" w:cs="Calibri"/>
+          <w:color w:val="000000"/>
+          <w:kern w:val="0"/>
+          <w:sz w:val="28"/>
+          <w:szCs w:val="28"/>
+          <w:lang w:eastAsia="en-IN"/>
+          <w14:ligatures w14:val="none"/>
+        </w:rPr>
+        <w:t>c.course_id</w:t>
+      </w:r>
+      <w:proofErr w:type="spellEnd"/>
+      <w:r>
+        <w:rPr>
+          <w:rFonts w:ascii="Calibri" w:eastAsia="Times New Roman" w:hAnsi="Calibri" w:cs="Calibri"/>
+          <w:color w:val="000000"/>
+          <w:kern w:val="0"/>
+          <w:sz w:val="28"/>
+          <w:szCs w:val="28"/>
+          <w:lang w:eastAsia="en-IN"/>
+          <w14:ligatures w14:val="none"/>
+        </w:rPr>
+        <w:t>,</w:t>
       </w:r>
       <w:r>
         <w:rPr>
@@ -810,17 +987,163 @@
         </w:rPr>
         <w:t xml:space="preserve"> </w:t>
       </w:r>
-      <w:r>
-        <w:rPr>
-          <w:rFonts w:ascii="Calibri" w:eastAsia="Times New Roman" w:hAnsi="Calibri" w:cs="Calibri"/>
-          <w:color w:val="000000"/>
-          <w:kern w:val="0"/>
-          <w:sz w:val="28"/>
-          <w:szCs w:val="28"/>
-          <w:lang w:eastAsia="en-IN"/>
-          <w14:ligatures w14:val="none"/>
-        </w:rPr>
-        <w:t>c.course_name;</w:t>
+      <w:proofErr w:type="spellStart"/>
+      <w:r>
+        <w:rPr>
+          <w:rFonts w:ascii="Calibri" w:eastAsia="Times New Roman" w:hAnsi="Calibri" w:cs="Calibri"/>
+          <w:color w:val="000000"/>
+          <w:kern w:val="0"/>
+          <w:sz w:val="28"/>
+          <w:szCs w:val="28"/>
+          <w:lang w:eastAsia="en-IN"/>
+          <w14:ligatures w14:val="none"/>
+        </w:rPr>
+        <w:t>c.course_name</w:t>
+      </w:r>
+      <w:proofErr w:type="spellEnd"/>
+      <w:r>
+        <w:rPr>
+          <w:rFonts w:ascii="Calibri" w:eastAsia="Times New Roman" w:hAnsi="Calibri" w:cs="Calibri"/>
+          <w:color w:val="000000"/>
+          <w:kern w:val="0"/>
+          <w:sz w:val="28"/>
+          <w:szCs w:val="28"/>
+          <w:lang w:eastAsia="en-IN"/>
+          <w14:ligatures w14:val="none"/>
+        </w:rPr>
+        <w:t>;</w:t>
+      </w:r>
+    </w:p>
+    <w:p>
+      <w:pPr>
+        <w:pStyle w:val="ListParagraph"/>
+        <w:spacing w:after="0" w:line="240" w:lineRule="auto"/>
+        <w:rPr>
+          <w:rFonts w:ascii="Calibri" w:eastAsia="Times New Roman" w:hAnsi="Calibri" w:cs="Calibri"/>
+          <w:color w:val="000000"/>
+          <w:kern w:val="0"/>
+          <w:sz w:val="28"/>
+          <w:szCs w:val="28"/>
+          <w:lang w:eastAsia="en-IN"/>
+          <w14:ligatures w14:val="none"/>
+        </w:rPr>
+      </w:pPr>
+    </w:p>
+    <w:p>
+      <w:pPr>
+        <w:pStyle w:val="ListParagraph"/>
+        <w:spacing w:after="0" w:line="240" w:lineRule="auto"/>
+        <w:rPr>
+          <w:rFonts w:ascii="Calibri" w:eastAsia="Times New Roman" w:hAnsi="Calibri" w:cs="Calibri"/>
+          <w:b/>
+          <w:bCs/>
+          <w:i/>
+          <w:iCs/>
+          <w:color w:val="000000"/>
+          <w:kern w:val="0"/>
+          <w:sz w:val="28"/>
+          <w:szCs w:val="28"/>
+          <w:lang w:eastAsia="en-IN"/>
+          <w14:ligatures w14:val="none"/>
+        </w:rPr>
+      </w:pPr>
+      <w:r>
+        <w:rPr>
+          <w:rFonts w:ascii="Calibri" w:eastAsia="Times New Roman" w:hAnsi="Calibri" w:cs="Calibri"/>
+          <w:b/>
+          <w:bCs/>
+          <w:i/>
+          <w:iCs/>
+          <w:color w:val="000000"/>
+          <w:kern w:val="0"/>
+          <w:sz w:val="28"/>
+          <w:szCs w:val="28"/>
+          <w:lang w:eastAsia="en-IN"/>
+          <w14:ligatures w14:val="none"/>
+        </w:rPr>
+        <w:t>OUTPUT:</w:t>
+      </w:r>
+    </w:p>
+    <w:p>
+      <w:pPr>
+        <w:pStyle w:val="ListParagraph"/>
+        <w:spacing w:after="0" w:line="240" w:lineRule="auto"/>
+        <w:rPr>
+          <w:rFonts w:ascii="Calibri" w:eastAsia="Times New Roman" w:hAnsi="Calibri" w:cs="Calibri"/>
+          <w:color w:val="000000"/>
+          <w:kern w:val="0"/>
+          <w:sz w:val="28"/>
+          <w:szCs w:val="28"/>
+          <w:lang w:eastAsia="en-IN"/>
+          <w14:ligatures w14:val="none"/>
+        </w:rPr>
+      </w:pPr>
+    </w:p>
+    <w:p>
+      <w:pPr>
+        <w:pStyle w:val="ListParagraph"/>
+        <w:spacing w:after="0" w:line="240" w:lineRule="auto"/>
+        <w:rPr>
+          <w:rFonts w:ascii="Calibri" w:eastAsia="Times New Roman" w:hAnsi="Calibri" w:cs="Calibri"/>
+          <w:color w:val="000000"/>
+          <w:kern w:val="0"/>
+          <w:sz w:val="28"/>
+          <w:szCs w:val="28"/>
+          <w:lang w:eastAsia="en-IN"/>
+          <w14:ligatures w14:val="none"/>
+        </w:rPr>
+      </w:pPr>
+      <w:r>
+        <w:rPr>
+          <w:rFonts w:ascii="Calibri" w:eastAsia="Times New Roman" w:hAnsi="Calibri" w:cs="Calibri"/>
+          <w:noProof/>
+          <w:color w:val="000000"/>
+          <w:kern w:val="0"/>
+          <w:sz w:val="28"/>
+          <w:szCs w:val="28"/>
+          <w:lang w:eastAsia="en-IN"/>
+        </w:rPr>
+        <w:drawing>
+          <wp:inline distT="0" distB="0" distL="0" distR="0" wp14:anchorId="267F8B15" wp14:editId="0DC1ECE3">
+            <wp:extent cx="4924424" cy="1173707"/>
+            <wp:effectExtent l="0" t="0" r="0" b="7620"/>
+            <wp:docPr id="1179808265" name="Picture 2"/>
+            <wp:cNvGraphicFramePr>
+              <a:graphicFrameLocks xmlns:a="http://schemas.openxmlformats.org/drawingml/2006/main" noChangeAspect="1"/>
+            </wp:cNvGraphicFramePr>
+            <a:graphic xmlns:a="http://schemas.openxmlformats.org/drawingml/2006/main">
+              <a:graphicData uri="http://schemas.openxmlformats.org/drawingml/2006/picture">
+                <pic:pic xmlns:pic="http://schemas.openxmlformats.org/drawingml/2006/picture">
+                  <pic:nvPicPr>
+                    <pic:cNvPr id="1179808265" name="Picture 1179808265"/>
+                    <pic:cNvPicPr/>
+                  </pic:nvPicPr>
+                  <pic:blipFill>
+                    <a:blip r:embed="rId6">
+                      <a:extLst>
+                        <a:ext uri="{28A0092B-C50C-407E-A947-70E740481C1C}">
+                          <a14:useLocalDpi xmlns:a14="http://schemas.microsoft.com/office/drawing/2010/main" val="0"/>
+                        </a:ext>
+                      </a:extLst>
+                    </a:blip>
+                    <a:stretch>
+                      <a:fillRect/>
+                    </a:stretch>
+                  </pic:blipFill>
+                  <pic:spPr>
+                    <a:xfrm>
+                      <a:off x="0" y="0"/>
+                      <a:ext cx="4942158" cy="1177934"/>
+                    </a:xfrm>
+                    <a:prstGeom prst="rect">
+                      <a:avLst/>
+                    </a:prstGeom>
+                  </pic:spPr>
+                </pic:pic>
+              </a:graphicData>
+            </a:graphic>
+          </wp:inline>
+        </w:drawing>
       </w:r>
     </w:p>
     <w:p>
@@ -1225,7 +1548,6 @@
           <w:lang w:eastAsia="en-IN"/>
           <w14:ligatures w14:val="none"/>
         </w:rPr>
-        <w:lastRenderedPageBreak/>
         <w:t xml:space="preserve">          </w:t>
       </w:r>
       <w:r>
@@ -1274,20 +1596,46 @@
           <w:lang w:eastAsia="en-IN"/>
           <w14:ligatures w14:val="none"/>
         </w:rPr>
-        <w:t xml:space="preserve"> s.student_id,</w:t>
-      </w:r>
-      <w:r>
-        <w:rPr>
-          <w:rFonts w:ascii="Calibri" w:eastAsia="Times New Roman" w:hAnsi="Calibri" w:cs="Calibri"/>
-          <w:color w:val="000000"/>
-          <w:kern w:val="0"/>
-          <w:sz w:val="28"/>
-          <w:szCs w:val="28"/>
-          <w:lang w:eastAsia="en-IN"/>
-          <w14:ligatures w14:val="none"/>
-        </w:rPr>
         <w:t xml:space="preserve"> </w:t>
       </w:r>
+      <w:proofErr w:type="gramStart"/>
+      <w:r>
+        <w:rPr>
+          <w:rFonts w:ascii="Calibri" w:eastAsia="Times New Roman" w:hAnsi="Calibri" w:cs="Calibri"/>
+          <w:color w:val="000000"/>
+          <w:kern w:val="0"/>
+          <w:sz w:val="28"/>
+          <w:szCs w:val="28"/>
+          <w:lang w:eastAsia="en-IN"/>
+          <w14:ligatures w14:val="none"/>
+        </w:rPr>
+        <w:t>s.student</w:t>
+      </w:r>
+      <w:proofErr w:type="gramEnd"/>
+      <w:r>
+        <w:rPr>
+          <w:rFonts w:ascii="Calibri" w:eastAsia="Times New Roman" w:hAnsi="Calibri" w:cs="Calibri"/>
+          <w:color w:val="000000"/>
+          <w:kern w:val="0"/>
+          <w:sz w:val="28"/>
+          <w:szCs w:val="28"/>
+          <w:lang w:eastAsia="en-IN"/>
+          <w14:ligatures w14:val="none"/>
+        </w:rPr>
+        <w:t>_id,</w:t>
+      </w:r>
+      <w:r>
+        <w:rPr>
+          <w:rFonts w:ascii="Calibri" w:eastAsia="Times New Roman" w:hAnsi="Calibri" w:cs="Calibri"/>
+          <w:color w:val="000000"/>
+          <w:kern w:val="0"/>
+          <w:sz w:val="28"/>
+          <w:szCs w:val="28"/>
+          <w:lang w:eastAsia="en-IN"/>
+          <w14:ligatures w14:val="none"/>
+        </w:rPr>
+        <w:t xml:space="preserve"> </w:t>
+      </w:r>
       <w:r>
         <w:rPr>
           <w:rFonts w:ascii="Calibri" w:eastAsia="Times New Roman" w:hAnsi="Calibri" w:cs="Calibri"/>
@@ -1470,6 +1818,162 @@
           <w14:ligatures w14:val="none"/>
         </w:rPr>
       </w:pPr>
+      <w:r>
+        <w:rPr>
+          <w:rFonts w:ascii="Calibri" w:eastAsia="Times New Roman" w:hAnsi="Calibri" w:cs="Calibri"/>
+          <w:color w:val="000000"/>
+          <w:kern w:val="0"/>
+          <w:sz w:val="28"/>
+          <w:szCs w:val="28"/>
+          <w:lang w:eastAsia="en-IN"/>
+          <w14:ligatures w14:val="none"/>
+        </w:rPr>
+        <w:t xml:space="preserve">          </w:t>
+      </w:r>
+    </w:p>
+    <w:p>
+      <w:pPr>
+        <w:spacing w:after="0" w:line="240" w:lineRule="auto"/>
+        <w:rPr>
+          <w:rFonts w:ascii="Calibri" w:eastAsia="Times New Roman" w:hAnsi="Calibri" w:cs="Calibri"/>
+          <w:b/>
+          <w:bCs/>
+          <w:i/>
+          <w:iCs/>
+          <w:color w:val="000000"/>
+          <w:kern w:val="0"/>
+          <w:sz w:val="28"/>
+          <w:szCs w:val="28"/>
+          <w:lang w:eastAsia="en-IN"/>
+          <w14:ligatures w14:val="none"/>
+        </w:rPr>
+      </w:pPr>
+      <w:r>
+        <w:rPr>
+          <w:rFonts w:ascii="Calibri" w:eastAsia="Times New Roman" w:hAnsi="Calibri" w:cs="Calibri"/>
+          <w:b/>
+          <w:bCs/>
+          <w:i/>
+          <w:iCs/>
+          <w:color w:val="000000"/>
+          <w:kern w:val="0"/>
+          <w:sz w:val="28"/>
+          <w:szCs w:val="28"/>
+          <w:lang w:eastAsia="en-IN"/>
+          <w14:ligatures w14:val="none"/>
+        </w:rPr>
+        <w:t xml:space="preserve">         </w:t>
+      </w:r>
+      <w:proofErr w:type="gramStart"/>
+      <w:r>
+        <w:rPr>
+          <w:rFonts w:ascii="Calibri" w:eastAsia="Times New Roman" w:hAnsi="Calibri" w:cs="Calibri"/>
+          <w:b/>
+          <w:bCs/>
+          <w:i/>
+          <w:iCs/>
+          <w:color w:val="000000"/>
+          <w:kern w:val="0"/>
+          <w:sz w:val="28"/>
+          <w:szCs w:val="28"/>
+          <w:lang w:eastAsia="en-IN"/>
+          <w14:ligatures w14:val="none"/>
+        </w:rPr>
+        <w:t>OUTPUT :</w:t>
+      </w:r>
+      <w:proofErr w:type="gramEnd"/>
+    </w:p>
+    <w:p>
+      <w:pPr>
+        <w:spacing w:after="0" w:line="240" w:lineRule="auto"/>
+        <w:rPr>
+          <w:rFonts w:ascii="Calibri" w:eastAsia="Times New Roman" w:hAnsi="Calibri" w:cs="Calibri"/>
+          <w:color w:val="000000"/>
+          <w:kern w:val="0"/>
+          <w:sz w:val="28"/>
+          <w:szCs w:val="28"/>
+          <w:lang w:eastAsia="en-IN"/>
+          <w14:ligatures w14:val="none"/>
+        </w:rPr>
+      </w:pPr>
+    </w:p>
+    <w:p>
+      <w:pPr>
+        <w:spacing w:after="0" w:line="240" w:lineRule="auto"/>
+        <w:rPr>
+          <w:rFonts w:ascii="Calibri" w:eastAsia="Times New Roman" w:hAnsi="Calibri" w:cs="Calibri"/>
+          <w:color w:val="000000"/>
+          <w:kern w:val="0"/>
+          <w:sz w:val="28"/>
+          <w:szCs w:val="28"/>
+          <w:lang w:eastAsia="en-IN"/>
+          <w14:ligatures w14:val="none"/>
+        </w:rPr>
+      </w:pPr>
+      <w:r>
+        <w:rPr>
+          <w:rFonts w:ascii="Calibri" w:eastAsia="Times New Roman" w:hAnsi="Calibri" w:cs="Calibri"/>
+          <w:color w:val="000000"/>
+          <w:kern w:val="0"/>
+          <w:sz w:val="28"/>
+          <w:szCs w:val="28"/>
+          <w:lang w:eastAsia="en-IN"/>
+          <w14:ligatures w14:val="none"/>
+        </w:rPr>
+        <w:t xml:space="preserve">         </w:t>
+      </w:r>
+      <w:r>
+        <w:rPr>
+          <w:rFonts w:ascii="Calibri" w:eastAsia="Times New Roman" w:hAnsi="Calibri" w:cs="Calibri"/>
+          <w:noProof/>
+          <w:color w:val="000000"/>
+          <w:kern w:val="0"/>
+          <w:sz w:val="28"/>
+          <w:szCs w:val="28"/>
+          <w:lang w:eastAsia="en-IN"/>
+        </w:rPr>
+        <w:drawing>
+          <wp:inline distT="0" distB="0" distL="0" distR="0" wp14:anchorId="1F677559" wp14:editId="25C49C5D">
+            <wp:extent cx="4982270" cy="1019317"/>
+            <wp:effectExtent l="0" t="0" r="8890" b="9525"/>
+            <wp:docPr id="735097187" name="Picture 3"/>
+            <wp:cNvGraphicFramePr>
+              <a:graphicFrameLocks xmlns:a="http://schemas.openxmlformats.org/drawingml/2006/main" noChangeAspect="1"/>
+            </wp:cNvGraphicFramePr>
+            <a:graphic xmlns:a="http://schemas.openxmlformats.org/drawingml/2006/main">
+              <a:graphicData uri="http://schemas.openxmlformats.org/drawingml/2006/picture">
+                <pic:pic xmlns:pic="http://schemas.openxmlformats.org/drawingml/2006/picture">
+                  <pic:nvPicPr>
+                    <pic:cNvPr id="735097187" name="Picture 735097187"/>
+                    <pic:cNvPicPr/>
+                  </pic:nvPicPr>
+                  <pic:blipFill>
+                    <a:blip r:embed="rId7">
+                      <a:extLst>
+                        <a:ext uri="{28A0092B-C50C-407E-A947-70E740481C1C}">
+                          <a14:useLocalDpi xmlns:a14="http://schemas.microsoft.com/office/drawing/2010/main" val="0"/>
+                        </a:ext>
+                      </a:extLst>
+                    </a:blip>
+                    <a:stretch>
+                      <a:fillRect/>
+                    </a:stretch>
+                  </pic:blipFill>
+                  <pic:spPr>
+                    <a:xfrm>
+                      <a:off x="0" y="0"/>
+                      <a:ext cx="4982270" cy="1019317"/>
+                    </a:xfrm>
+                    <a:prstGeom prst="rect">
+                      <a:avLst/>
+                    </a:prstGeom>
+                  </pic:spPr>
+                </pic:pic>
+              </a:graphicData>
+            </a:graphic>
+          </wp:inline>
+        </w:drawing>
+      </w:r>
     </w:p>
     <w:p>
       <w:pPr>
@@ -1617,20 +2121,46 @@
           <w:lang w:eastAsia="en-IN"/>
           <w14:ligatures w14:val="none"/>
         </w:rPr>
-        <w:t xml:space="preserve"> s.first_name,</w:t>
-      </w:r>
-      <w:r>
-        <w:rPr>
-          <w:rFonts w:ascii="Calibri" w:eastAsia="Times New Roman" w:hAnsi="Calibri" w:cs="Calibri"/>
-          <w:color w:val="000000"/>
-          <w:kern w:val="0"/>
-          <w:sz w:val="28"/>
-          <w:szCs w:val="28"/>
-          <w:lang w:eastAsia="en-IN"/>
-          <w14:ligatures w14:val="none"/>
-        </w:rPr>
         <w:t xml:space="preserve"> </w:t>
       </w:r>
+      <w:proofErr w:type="gramStart"/>
+      <w:r>
+        <w:rPr>
+          <w:rFonts w:ascii="Calibri" w:eastAsia="Times New Roman" w:hAnsi="Calibri" w:cs="Calibri"/>
+          <w:color w:val="000000"/>
+          <w:kern w:val="0"/>
+          <w:sz w:val="28"/>
+          <w:szCs w:val="28"/>
+          <w:lang w:eastAsia="en-IN"/>
+          <w14:ligatures w14:val="none"/>
+        </w:rPr>
+        <w:t>s.first</w:t>
+      </w:r>
+      <w:proofErr w:type="gramEnd"/>
+      <w:r>
+        <w:rPr>
+          <w:rFonts w:ascii="Calibri" w:eastAsia="Times New Roman" w:hAnsi="Calibri" w:cs="Calibri"/>
+          <w:color w:val="000000"/>
+          <w:kern w:val="0"/>
+          <w:sz w:val="28"/>
+          <w:szCs w:val="28"/>
+          <w:lang w:eastAsia="en-IN"/>
+          <w14:ligatures w14:val="none"/>
+        </w:rPr>
+        <w:t>_name,</w:t>
+      </w:r>
+      <w:r>
+        <w:rPr>
+          <w:rFonts w:ascii="Calibri" w:eastAsia="Times New Roman" w:hAnsi="Calibri" w:cs="Calibri"/>
+          <w:color w:val="000000"/>
+          <w:kern w:val="0"/>
+          <w:sz w:val="28"/>
+          <w:szCs w:val="28"/>
+          <w:lang w:eastAsia="en-IN"/>
+          <w14:ligatures w14:val="none"/>
+        </w:rPr>
+        <w:t xml:space="preserve"> </w:t>
+      </w:r>
       <w:r>
         <w:rPr>
           <w:rFonts w:ascii="Calibri" w:eastAsia="Times New Roman" w:hAnsi="Calibri" w:cs="Calibri"/>
@@ -1819,6 +2349,122 @@
           <w14:ligatures w14:val="none"/>
         </w:rPr>
       </w:pPr>
+      <w:r>
+        <w:rPr>
+          <w:rFonts w:ascii="Calibri" w:eastAsia="Times New Roman" w:hAnsi="Calibri" w:cs="Calibri"/>
+          <w:b/>
+          <w:bCs/>
+          <w:color w:val="000000"/>
+          <w:kern w:val="0"/>
+          <w:sz w:val="28"/>
+          <w:szCs w:val="28"/>
+          <w:lang w:eastAsia="en-IN"/>
+          <w14:ligatures w14:val="none"/>
+        </w:rPr>
+        <w:t xml:space="preserve">             OUTPUT:</w:t>
+      </w:r>
+    </w:p>
+    <w:p>
+      <w:pPr>
+        <w:spacing w:after="0" w:line="240" w:lineRule="auto"/>
+        <w:ind w:left="851" w:hanging="851"/>
+        <w:rPr>
+          <w:rFonts w:ascii="Calibri" w:eastAsia="Times New Roman" w:hAnsi="Calibri" w:cs="Calibri"/>
+          <w:b/>
+          <w:bCs/>
+          <w:color w:val="000000"/>
+          <w:kern w:val="0"/>
+          <w:sz w:val="28"/>
+          <w:szCs w:val="28"/>
+          <w:lang w:eastAsia="en-IN"/>
+          <w14:ligatures w14:val="none"/>
+        </w:rPr>
+      </w:pPr>
+    </w:p>
+    <w:p>
+      <w:pPr>
+        <w:spacing w:after="0" w:line="240" w:lineRule="auto"/>
+        <w:ind w:left="851" w:hanging="851"/>
+        <w:rPr>
+          <w:rFonts w:ascii="Calibri" w:eastAsia="Times New Roman" w:hAnsi="Calibri" w:cs="Calibri"/>
+          <w:b/>
+          <w:bCs/>
+          <w:color w:val="000000"/>
+          <w:kern w:val="0"/>
+          <w:sz w:val="28"/>
+          <w:szCs w:val="28"/>
+          <w:lang w:eastAsia="en-IN"/>
+          <w14:ligatures w14:val="none"/>
+        </w:rPr>
+      </w:pPr>
+      <w:r>
+        <w:rPr>
+          <w:rFonts w:ascii="Calibri" w:eastAsia="Times New Roman" w:hAnsi="Calibri" w:cs="Calibri"/>
+          <w:b/>
+          <w:bCs/>
+          <w:color w:val="000000"/>
+          <w:kern w:val="0"/>
+          <w:sz w:val="28"/>
+          <w:szCs w:val="28"/>
+          <w:lang w:eastAsia="en-IN"/>
+          <w14:ligatures w14:val="none"/>
+        </w:rPr>
+        <w:t xml:space="preserve">             </w:t>
+      </w:r>
+      <w:r>
+        <w:rPr>
+          <w:rFonts w:ascii="Calibri" w:eastAsia="Times New Roman" w:hAnsi="Calibri" w:cs="Calibri"/>
+          <w:b/>
+          <w:bCs/>
+          <w:noProof/>
+          <w:color w:val="000000"/>
+          <w:kern w:val="0"/>
+          <w:sz w:val="28"/>
+          <w:szCs w:val="28"/>
+          <w:lang w:eastAsia="en-IN"/>
+        </w:rPr>
+        <w:drawing>
+          <wp:inline distT="0" distB="0" distL="0" distR="0" wp14:anchorId="42147BDB" wp14:editId="2F7C2A4B">
+            <wp:extent cx="3664424" cy="1268595"/>
+            <wp:effectExtent l="0" t="0" r="0" b="8255"/>
+            <wp:docPr id="1536096418" name="Picture 4"/>
+            <wp:cNvGraphicFramePr>
+              <a:graphicFrameLocks xmlns:a="http://schemas.openxmlformats.org/drawingml/2006/main" noChangeAspect="1"/>
+            </wp:cNvGraphicFramePr>
+            <a:graphic xmlns:a="http://schemas.openxmlformats.org/drawingml/2006/main">
+              <a:graphicData uri="http://schemas.openxmlformats.org/drawingml/2006/picture">
+                <pic:pic xmlns:pic="http://schemas.openxmlformats.org/drawingml/2006/picture">
+                  <pic:nvPicPr>
+                    <pic:cNvPr id="1536096418" name="Picture 1536096418"/>
+                    <pic:cNvPicPr/>
+                  </pic:nvPicPr>
+                  <pic:blipFill>
+                    <a:blip r:embed="rId8">
+                      <a:extLst>
+                        <a:ext uri="{28A0092B-C50C-407E-A947-70E740481C1C}">
+                          <a14:useLocalDpi xmlns:a14="http://schemas.microsoft.com/office/drawing/2010/main" val="0"/>
+                        </a:ext>
+                      </a:extLst>
+                    </a:blip>
+                    <a:stretch>
+                      <a:fillRect/>
+                    </a:stretch>
+                  </pic:blipFill>
+                  <pic:spPr>
+                    <a:xfrm>
+                      <a:off x="0" y="0"/>
+                      <a:ext cx="3754817" cy="1299888"/>
+                    </a:xfrm>
+                    <a:prstGeom prst="rect">
+                      <a:avLst/>
+                    </a:prstGeom>
+                  </pic:spPr>
+                </pic:pic>
+              </a:graphicData>
+            </a:graphic>
+          </wp:inline>
+        </w:drawing>
+      </w:r>
     </w:p>
     <w:p>
       <w:pPr>
@@ -1851,6 +2497,7 @@
           <w:lang w:eastAsia="en-IN"/>
           <w14:ligatures w14:val="none"/>
         </w:rPr>
+        <w:lastRenderedPageBreak/>
         <w:t>Create a query to list the names of teachers and the courses they are assigned to. Join the "Teacher" table with the "Courses" table.</w:t>
       </w:r>
       <w:r>
@@ -1965,7 +2612,33 @@
           <w:lang w:eastAsia="en-IN"/>
           <w14:ligatures w14:val="none"/>
         </w:rPr>
-        <w:t>(t.first_name,'</w:t>
+        <w:t>(</w:t>
+      </w:r>
+      <w:proofErr w:type="gramStart"/>
+      <w:r>
+        <w:rPr>
+          <w:rFonts w:ascii="Calibri" w:eastAsia="Times New Roman" w:hAnsi="Calibri" w:cs="Calibri"/>
+          <w:color w:val="000000"/>
+          <w:kern w:val="0"/>
+          <w:sz w:val="28"/>
+          <w:szCs w:val="28"/>
+          <w:lang w:eastAsia="en-IN"/>
+          <w14:ligatures w14:val="none"/>
+        </w:rPr>
+        <w:t>t.first</w:t>
+      </w:r>
+      <w:proofErr w:type="gramEnd"/>
+      <w:r>
+        <w:rPr>
+          <w:rFonts w:ascii="Calibri" w:eastAsia="Times New Roman" w:hAnsi="Calibri" w:cs="Calibri"/>
+          <w:color w:val="000000"/>
+          <w:kern w:val="0"/>
+          <w:sz w:val="28"/>
+          <w:szCs w:val="28"/>
+          <w:lang w:eastAsia="en-IN"/>
+          <w14:ligatures w14:val="none"/>
+        </w:rPr>
+        <w:t>_name,'</w:t>
       </w:r>
       <w:r>
         <w:rPr>
@@ -2121,7 +2794,191 @@
           <w:lang w:eastAsia="en-IN"/>
           <w14:ligatures w14:val="none"/>
         </w:rPr>
-        <w:t xml:space="preserve"> t.teacher_id=c.teacher_id;</w:t>
+        <w:t xml:space="preserve"> </w:t>
+      </w:r>
+      <w:proofErr w:type="spellStart"/>
+      <w:r>
+        <w:rPr>
+          <w:rFonts w:ascii="Calibri" w:eastAsia="Times New Roman" w:hAnsi="Calibri" w:cs="Calibri"/>
+          <w:color w:val="000000"/>
+          <w:kern w:val="0"/>
+          <w:sz w:val="28"/>
+          <w:szCs w:val="28"/>
+          <w:lang w:eastAsia="en-IN"/>
+          <w14:ligatures w14:val="none"/>
+        </w:rPr>
+        <w:t>t.teacher_id</w:t>
+      </w:r>
+      <w:proofErr w:type="spellEnd"/>
+      <w:r>
+        <w:rPr>
+          <w:rFonts w:ascii="Calibri" w:eastAsia="Times New Roman" w:hAnsi="Calibri" w:cs="Calibri"/>
+          <w:color w:val="000000"/>
+          <w:kern w:val="0"/>
+          <w:sz w:val="28"/>
+          <w:szCs w:val="28"/>
+          <w:lang w:eastAsia="en-IN"/>
+          <w14:ligatures w14:val="none"/>
+        </w:rPr>
+        <w:t>=</w:t>
+      </w:r>
+      <w:proofErr w:type="spellStart"/>
+      <w:r>
+        <w:rPr>
+          <w:rFonts w:ascii="Calibri" w:eastAsia="Times New Roman" w:hAnsi="Calibri" w:cs="Calibri"/>
+          <w:color w:val="000000"/>
+          <w:kern w:val="0"/>
+          <w:sz w:val="28"/>
+          <w:szCs w:val="28"/>
+          <w:lang w:eastAsia="en-IN"/>
+          <w14:ligatures w14:val="none"/>
+        </w:rPr>
+        <w:t>c.teacher_id</w:t>
+      </w:r>
+      <w:proofErr w:type="spellEnd"/>
+      <w:r>
+        <w:rPr>
+          <w:rFonts w:ascii="Calibri" w:eastAsia="Times New Roman" w:hAnsi="Calibri" w:cs="Calibri"/>
+          <w:color w:val="000000"/>
+          <w:kern w:val="0"/>
+          <w:sz w:val="28"/>
+          <w:szCs w:val="28"/>
+          <w:lang w:eastAsia="en-IN"/>
+          <w14:ligatures w14:val="none"/>
+        </w:rPr>
+        <w:t>;</w:t>
+      </w:r>
+    </w:p>
+    <w:p>
+      <w:pPr>
+        <w:pStyle w:val="ListParagraph"/>
+        <w:spacing w:after="0" w:line="240" w:lineRule="auto"/>
+        <w:rPr>
+          <w:rFonts w:ascii="Calibri" w:eastAsia="Times New Roman" w:hAnsi="Calibri" w:cs="Calibri"/>
+          <w:color w:val="000000"/>
+          <w:kern w:val="0"/>
+          <w:sz w:val="28"/>
+          <w:szCs w:val="28"/>
+          <w:lang w:eastAsia="en-IN"/>
+          <w14:ligatures w14:val="none"/>
+        </w:rPr>
+      </w:pPr>
+    </w:p>
+    <w:p>
+      <w:pPr>
+        <w:pStyle w:val="ListParagraph"/>
+        <w:spacing w:after="0" w:line="240" w:lineRule="auto"/>
+        <w:rPr>
+          <w:rFonts w:ascii="Calibri" w:eastAsia="Times New Roman" w:hAnsi="Calibri" w:cs="Calibri"/>
+          <w:b/>
+          <w:bCs/>
+          <w:i/>
+          <w:iCs/>
+          <w:color w:val="000000"/>
+          <w:kern w:val="0"/>
+          <w:sz w:val="28"/>
+          <w:szCs w:val="28"/>
+          <w:lang w:eastAsia="en-IN"/>
+          <w14:ligatures w14:val="none"/>
+        </w:rPr>
+      </w:pPr>
+      <w:r>
+        <w:rPr>
+          <w:rFonts w:ascii="Calibri" w:eastAsia="Times New Roman" w:hAnsi="Calibri" w:cs="Calibri"/>
+          <w:b/>
+          <w:bCs/>
+          <w:i/>
+          <w:iCs/>
+          <w:color w:val="000000"/>
+          <w:kern w:val="0"/>
+          <w:sz w:val="28"/>
+          <w:szCs w:val="28"/>
+          <w:lang w:eastAsia="en-IN"/>
+          <w14:ligatures w14:val="none"/>
+        </w:rPr>
+        <w:t>OUTPUT:</w:t>
+      </w:r>
+    </w:p>
+    <w:p>
+      <w:pPr>
+        <w:pStyle w:val="ListParagraph"/>
+        <w:spacing w:after="0" w:line="240" w:lineRule="auto"/>
+        <w:rPr>
+          <w:rFonts w:ascii="Calibri" w:eastAsia="Times New Roman" w:hAnsi="Calibri" w:cs="Calibri"/>
+          <w:color w:val="000000"/>
+          <w:kern w:val="0"/>
+          <w:sz w:val="28"/>
+          <w:szCs w:val="28"/>
+          <w:lang w:eastAsia="en-IN"/>
+          <w14:ligatures w14:val="none"/>
+        </w:rPr>
+      </w:pPr>
+    </w:p>
+    <w:p>
+      <w:pPr>
+        <w:pStyle w:val="ListParagraph"/>
+        <w:spacing w:after="0" w:line="240" w:lineRule="auto"/>
+        <w:rPr>
+          <w:rFonts w:ascii="Calibri" w:eastAsia="Times New Roman" w:hAnsi="Calibri" w:cs="Calibri"/>
+          <w:color w:val="000000"/>
+          <w:kern w:val="0"/>
+          <w:sz w:val="28"/>
+          <w:szCs w:val="28"/>
+          <w:lang w:eastAsia="en-IN"/>
+          <w14:ligatures w14:val="none"/>
+        </w:rPr>
+      </w:pPr>
+      <w:r>
+        <w:rPr>
+          <w:rFonts w:ascii="Calibri" w:eastAsia="Times New Roman" w:hAnsi="Calibri" w:cs="Calibri"/>
+          <w:noProof/>
+          <w:color w:val="000000"/>
+          <w:kern w:val="0"/>
+          <w:sz w:val="28"/>
+          <w:szCs w:val="28"/>
+          <w:lang w:eastAsia="en-IN"/>
+        </w:rPr>
+        <w:drawing>
+          <wp:inline distT="0" distB="0" distL="0" distR="0" wp14:anchorId="24BE56AD" wp14:editId="215D907E">
+            <wp:extent cx="2552700" cy="1972102"/>
+            <wp:effectExtent l="0" t="0" r="0" b="9525"/>
+            <wp:docPr id="240824064" name="Picture 5"/>
+            <wp:cNvGraphicFramePr>
+              <a:graphicFrameLocks xmlns:a="http://schemas.openxmlformats.org/drawingml/2006/main" noChangeAspect="1"/>
+            </wp:cNvGraphicFramePr>
+            <a:graphic xmlns:a="http://schemas.openxmlformats.org/drawingml/2006/main">
+              <a:graphicData uri="http://schemas.openxmlformats.org/drawingml/2006/picture">
+                <pic:pic xmlns:pic="http://schemas.openxmlformats.org/drawingml/2006/picture">
+                  <pic:nvPicPr>
+                    <pic:cNvPr id="240824064" name="Picture 240824064"/>
+                    <pic:cNvPicPr/>
+                  </pic:nvPicPr>
+                  <pic:blipFill>
+                    <a:blip r:embed="rId9">
+                      <a:extLst>
+                        <a:ext uri="{28A0092B-C50C-407E-A947-70E740481C1C}">
+                          <a14:useLocalDpi xmlns:a14="http://schemas.microsoft.com/office/drawing/2010/main" val="0"/>
+                        </a:ext>
+                      </a:extLst>
+                    </a:blip>
+                    <a:stretch>
+                      <a:fillRect/>
+                    </a:stretch>
+                  </pic:blipFill>
+                  <pic:spPr>
+                    <a:xfrm>
+                      <a:off x="0" y="0"/>
+                      <a:ext cx="2556225" cy="1974826"/>
+                    </a:xfrm>
+                    <a:prstGeom prst="rect">
+                      <a:avLst/>
+                    </a:prstGeom>
+                  </pic:spPr>
+                </pic:pic>
+              </a:graphicData>
+            </a:graphic>
+          </wp:inline>
+        </w:drawing>
       </w:r>
     </w:p>
     <w:p>
@@ -2320,20 +3177,46 @@
           <w:lang w:eastAsia="en-IN"/>
           <w14:ligatures w14:val="none"/>
         </w:rPr>
-        <w:t xml:space="preserve"> s.student_id,</w:t>
-      </w:r>
-      <w:r>
-        <w:rPr>
-          <w:rFonts w:ascii="Calibri" w:eastAsia="Times New Roman" w:hAnsi="Calibri" w:cs="Calibri"/>
-          <w:color w:val="000000"/>
-          <w:kern w:val="0"/>
-          <w:sz w:val="28"/>
-          <w:szCs w:val="28"/>
-          <w:lang w:eastAsia="en-IN"/>
-          <w14:ligatures w14:val="none"/>
-        </w:rPr>
         <w:t xml:space="preserve"> </w:t>
       </w:r>
+      <w:proofErr w:type="gramStart"/>
+      <w:r>
+        <w:rPr>
+          <w:rFonts w:ascii="Calibri" w:eastAsia="Times New Roman" w:hAnsi="Calibri" w:cs="Calibri"/>
+          <w:color w:val="000000"/>
+          <w:kern w:val="0"/>
+          <w:sz w:val="28"/>
+          <w:szCs w:val="28"/>
+          <w:lang w:eastAsia="en-IN"/>
+          <w14:ligatures w14:val="none"/>
+        </w:rPr>
+        <w:t>s.student</w:t>
+      </w:r>
+      <w:proofErr w:type="gramEnd"/>
+      <w:r>
+        <w:rPr>
+          <w:rFonts w:ascii="Calibri" w:eastAsia="Times New Roman" w:hAnsi="Calibri" w:cs="Calibri"/>
+          <w:color w:val="000000"/>
+          <w:kern w:val="0"/>
+          <w:sz w:val="28"/>
+          <w:szCs w:val="28"/>
+          <w:lang w:eastAsia="en-IN"/>
+          <w14:ligatures w14:val="none"/>
+        </w:rPr>
+        <w:t>_id,</w:t>
+      </w:r>
+      <w:r>
+        <w:rPr>
+          <w:rFonts w:ascii="Calibri" w:eastAsia="Times New Roman" w:hAnsi="Calibri" w:cs="Calibri"/>
+          <w:color w:val="000000"/>
+          <w:kern w:val="0"/>
+          <w:sz w:val="28"/>
+          <w:szCs w:val="28"/>
+          <w:lang w:eastAsia="en-IN"/>
+          <w14:ligatures w14:val="none"/>
+        </w:rPr>
+        <w:t xml:space="preserve"> </w:t>
+      </w:r>
       <w:r>
         <w:rPr>
           <w:rFonts w:ascii="Calibri" w:eastAsia="Times New Roman" w:hAnsi="Calibri" w:cs="Calibri"/>
@@ -2488,7 +3371,59 @@
           <w:lang w:eastAsia="en-IN"/>
           <w14:ligatures w14:val="none"/>
         </w:rPr>
-        <w:t xml:space="preserve"> c.course_id=e.course_id </w:t>
+        <w:t xml:space="preserve"> </w:t>
+      </w:r>
+      <w:proofErr w:type="spellStart"/>
+      <w:r>
+        <w:rPr>
+          <w:rFonts w:ascii="Calibri" w:eastAsia="Times New Roman" w:hAnsi="Calibri" w:cs="Calibri"/>
+          <w:color w:val="000000"/>
+          <w:kern w:val="0"/>
+          <w:sz w:val="28"/>
+          <w:szCs w:val="28"/>
+          <w:lang w:eastAsia="en-IN"/>
+          <w14:ligatures w14:val="none"/>
+        </w:rPr>
+        <w:t>c.course_id</w:t>
+      </w:r>
+      <w:proofErr w:type="spellEnd"/>
+      <w:r>
+        <w:rPr>
+          <w:rFonts w:ascii="Calibri" w:eastAsia="Times New Roman" w:hAnsi="Calibri" w:cs="Calibri"/>
+          <w:color w:val="000000"/>
+          <w:kern w:val="0"/>
+          <w:sz w:val="28"/>
+          <w:szCs w:val="28"/>
+          <w:lang w:eastAsia="en-IN"/>
+          <w14:ligatures w14:val="none"/>
+        </w:rPr>
+        <w:t>=</w:t>
+      </w:r>
+      <w:proofErr w:type="spellStart"/>
+      <w:r>
+        <w:rPr>
+          <w:rFonts w:ascii="Calibri" w:eastAsia="Times New Roman" w:hAnsi="Calibri" w:cs="Calibri"/>
+          <w:color w:val="000000"/>
+          <w:kern w:val="0"/>
+          <w:sz w:val="28"/>
+          <w:szCs w:val="28"/>
+          <w:lang w:eastAsia="en-IN"/>
+          <w14:ligatures w14:val="none"/>
+        </w:rPr>
+        <w:t>e.course_id</w:t>
+      </w:r>
+      <w:proofErr w:type="spellEnd"/>
+      <w:r>
+        <w:rPr>
+          <w:rFonts w:ascii="Calibri" w:eastAsia="Times New Roman" w:hAnsi="Calibri" w:cs="Calibri"/>
+          <w:color w:val="000000"/>
+          <w:kern w:val="0"/>
+          <w:sz w:val="28"/>
+          <w:szCs w:val="28"/>
+          <w:lang w:eastAsia="en-IN"/>
+          <w14:ligatures w14:val="none"/>
+        </w:rPr>
+        <w:t xml:space="preserve"> </w:t>
       </w:r>
       <w:r>
         <w:rPr>
@@ -2512,7 +3447,165 @@
           <w:lang w:eastAsia="en-IN"/>
           <w14:ligatures w14:val="none"/>
         </w:rPr>
-        <w:t xml:space="preserve"> c.course_name="Computer Science";</w:t>
+        <w:t xml:space="preserve"> </w:t>
+      </w:r>
+      <w:proofErr w:type="spellStart"/>
+      <w:r>
+        <w:rPr>
+          <w:rFonts w:ascii="Calibri" w:eastAsia="Times New Roman" w:hAnsi="Calibri" w:cs="Calibri"/>
+          <w:color w:val="000000"/>
+          <w:kern w:val="0"/>
+          <w:sz w:val="28"/>
+          <w:szCs w:val="28"/>
+          <w:lang w:eastAsia="en-IN"/>
+          <w14:ligatures w14:val="none"/>
+        </w:rPr>
+        <w:t>c.course_name</w:t>
+      </w:r>
+      <w:proofErr w:type="spellEnd"/>
+      <w:r>
+        <w:rPr>
+          <w:rFonts w:ascii="Calibri" w:eastAsia="Times New Roman" w:hAnsi="Calibri" w:cs="Calibri"/>
+          <w:color w:val="000000"/>
+          <w:kern w:val="0"/>
+          <w:sz w:val="28"/>
+          <w:szCs w:val="28"/>
+          <w:lang w:eastAsia="en-IN"/>
+          <w14:ligatures w14:val="none"/>
+        </w:rPr>
+        <w:t>="Computer Science";</w:t>
+      </w:r>
+    </w:p>
+    <w:p>
+      <w:pPr>
+        <w:pStyle w:val="ListParagraph"/>
+        <w:spacing w:after="0" w:line="240" w:lineRule="auto"/>
+        <w:rPr>
+          <w:rFonts w:ascii="Calibri" w:eastAsia="Times New Roman" w:hAnsi="Calibri" w:cs="Calibri"/>
+          <w:color w:val="000000"/>
+          <w:kern w:val="0"/>
+          <w:sz w:val="28"/>
+          <w:szCs w:val="28"/>
+          <w:lang w:eastAsia="en-IN"/>
+          <w14:ligatures w14:val="none"/>
+        </w:rPr>
+      </w:pPr>
+    </w:p>
+    <w:p>
+      <w:pPr>
+        <w:pStyle w:val="ListParagraph"/>
+        <w:spacing w:after="0" w:line="240" w:lineRule="auto"/>
+        <w:rPr>
+          <w:rFonts w:ascii="Calibri" w:eastAsia="Times New Roman" w:hAnsi="Calibri" w:cs="Calibri"/>
+          <w:b/>
+          <w:bCs/>
+          <w:i/>
+          <w:iCs/>
+          <w:color w:val="000000"/>
+          <w:kern w:val="0"/>
+          <w:sz w:val="28"/>
+          <w:szCs w:val="28"/>
+          <w:lang w:eastAsia="en-IN"/>
+          <w14:ligatures w14:val="none"/>
+        </w:rPr>
+      </w:pPr>
+      <w:r>
+        <w:rPr>
+          <w:rFonts w:ascii="Calibri" w:eastAsia="Times New Roman" w:hAnsi="Calibri" w:cs="Calibri"/>
+          <w:b/>
+          <w:bCs/>
+          <w:i/>
+          <w:iCs/>
+          <w:color w:val="000000"/>
+          <w:kern w:val="0"/>
+          <w:sz w:val="28"/>
+          <w:szCs w:val="28"/>
+          <w:lang w:eastAsia="en-IN"/>
+          <w14:ligatures w14:val="none"/>
+        </w:rPr>
+        <w:t>OUTPUT:</w:t>
+      </w:r>
+    </w:p>
+    <w:p>
+      <w:pPr>
+        <w:pStyle w:val="ListParagraph"/>
+        <w:spacing w:after="0" w:line="240" w:lineRule="auto"/>
+        <w:rPr>
+          <w:rFonts w:ascii="Calibri" w:eastAsia="Times New Roman" w:hAnsi="Calibri" w:cs="Calibri"/>
+          <w:color w:val="000000"/>
+          <w:kern w:val="0"/>
+          <w:sz w:val="28"/>
+          <w:szCs w:val="28"/>
+          <w:lang w:eastAsia="en-IN"/>
+          <w14:ligatures w14:val="none"/>
+        </w:rPr>
+      </w:pPr>
+    </w:p>
+    <w:p>
+      <w:pPr>
+        <w:pStyle w:val="ListParagraph"/>
+        <w:spacing w:after="0" w:line="240" w:lineRule="auto"/>
+        <w:rPr>
+          <w:rFonts w:ascii="Calibri" w:eastAsia="Times New Roman" w:hAnsi="Calibri" w:cs="Calibri"/>
+          <w:color w:val="000000"/>
+          <w:kern w:val="0"/>
+          <w:sz w:val="28"/>
+          <w:szCs w:val="28"/>
+          <w:lang w:eastAsia="en-IN"/>
+          <w14:ligatures w14:val="none"/>
+        </w:rPr>
+      </w:pPr>
+      <w:r>
+        <w:rPr>
+          <w:rFonts w:ascii="Calibri" w:eastAsia="Times New Roman" w:hAnsi="Calibri" w:cs="Calibri"/>
+          <w:noProof/>
+          <w:color w:val="000000"/>
+          <w:kern w:val="0"/>
+          <w:sz w:val="28"/>
+          <w:szCs w:val="28"/>
+          <w:lang w:eastAsia="en-IN"/>
+        </w:rPr>
+        <w:drawing>
+          <wp:inline distT="0" distB="0" distL="0" distR="0" wp14:anchorId="5250385D" wp14:editId="7A9E5AC9">
+            <wp:extent cx="3295650" cy="1337481"/>
+            <wp:effectExtent l="0" t="0" r="0" b="0"/>
+            <wp:docPr id="813145450" name="Picture 6"/>
+            <wp:cNvGraphicFramePr>
+              <a:graphicFrameLocks xmlns:a="http://schemas.openxmlformats.org/drawingml/2006/main" noChangeAspect="1"/>
+            </wp:cNvGraphicFramePr>
+            <a:graphic xmlns:a="http://schemas.openxmlformats.org/drawingml/2006/main">
+              <a:graphicData uri="http://schemas.openxmlformats.org/drawingml/2006/picture">
+                <pic:pic xmlns:pic="http://schemas.openxmlformats.org/drawingml/2006/picture">
+                  <pic:nvPicPr>
+                    <pic:cNvPr id="813145450" name="Picture 813145450"/>
+                    <pic:cNvPicPr/>
+                  </pic:nvPicPr>
+                  <pic:blipFill>
+                    <a:blip r:embed="rId10">
+                      <a:extLst>
+                        <a:ext uri="{28A0092B-C50C-407E-A947-70E740481C1C}">
+                          <a14:useLocalDpi xmlns:a14="http://schemas.microsoft.com/office/drawing/2010/main" val="0"/>
+                        </a:ext>
+                      </a:extLst>
+                    </a:blip>
+                    <a:stretch>
+                      <a:fillRect/>
+                    </a:stretch>
+                  </pic:blipFill>
+                  <pic:spPr>
+                    <a:xfrm>
+                      <a:off x="0" y="0"/>
+                      <a:ext cx="3310900" cy="1343670"/>
+                    </a:xfrm>
+                    <a:prstGeom prst="rect">
+                      <a:avLst/>
+                    </a:prstGeom>
+                  </pic:spPr>
+                </pic:pic>
+              </a:graphicData>
+            </a:graphic>
+          </wp:inline>
+        </w:drawing>
       </w:r>
     </w:p>
     <w:p>
@@ -2651,7 +3744,6 @@
           <w:lang w:eastAsia="en-IN"/>
           <w14:ligatures w14:val="none"/>
         </w:rPr>
-        <w:lastRenderedPageBreak/>
         <w:t>SELECT CONCAT</w:t>
       </w:r>
       <w:r>
@@ -2676,7 +3768,33 @@
           <w:lang w:eastAsia="en-IN"/>
           <w14:ligatures w14:val="none"/>
         </w:rPr>
-        <w:t>(s.first_name,</w:t>
+        <w:t>(</w:t>
+      </w:r>
+      <w:proofErr w:type="gramStart"/>
+      <w:r>
+        <w:rPr>
+          <w:rFonts w:ascii="Calibri" w:eastAsia="Times New Roman" w:hAnsi="Calibri" w:cs="Calibri"/>
+          <w:color w:val="000000"/>
+          <w:kern w:val="0"/>
+          <w:sz w:val="28"/>
+          <w:szCs w:val="28"/>
+          <w:lang w:eastAsia="en-IN"/>
+          <w14:ligatures w14:val="none"/>
+        </w:rPr>
+        <w:t>s.first</w:t>
+      </w:r>
+      <w:proofErr w:type="gramEnd"/>
+      <w:r>
+        <w:rPr>
+          <w:rFonts w:ascii="Calibri" w:eastAsia="Times New Roman" w:hAnsi="Calibri" w:cs="Calibri"/>
+          <w:color w:val="000000"/>
+          <w:kern w:val="0"/>
+          <w:sz w:val="28"/>
+          <w:szCs w:val="28"/>
+          <w:lang w:eastAsia="en-IN"/>
+          <w14:ligatures w14:val="none"/>
+        </w:rPr>
+        <w:t>_name,</w:t>
       </w:r>
       <w:r>
         <w:rPr>
@@ -2868,7 +3986,33 @@
           <w:lang w:eastAsia="en-IN"/>
           <w14:ligatures w14:val="none"/>
         </w:rPr>
-        <w:t xml:space="preserve"> p.student_id </w:t>
+        <w:t xml:space="preserve"> </w:t>
+      </w:r>
+      <w:proofErr w:type="spellStart"/>
+      <w:r>
+        <w:rPr>
+          <w:rFonts w:ascii="Calibri" w:eastAsia="Times New Roman" w:hAnsi="Calibri" w:cs="Calibri"/>
+          <w:color w:val="000000"/>
+          <w:kern w:val="0"/>
+          <w:sz w:val="28"/>
+          <w:szCs w:val="28"/>
+          <w:lang w:eastAsia="en-IN"/>
+          <w14:ligatures w14:val="none"/>
+        </w:rPr>
+        <w:t>p.student_id</w:t>
+      </w:r>
+      <w:proofErr w:type="spellEnd"/>
+      <w:r>
+        <w:rPr>
+          <w:rFonts w:ascii="Calibri" w:eastAsia="Times New Roman" w:hAnsi="Calibri" w:cs="Calibri"/>
+          <w:color w:val="000000"/>
+          <w:kern w:val="0"/>
+          <w:sz w:val="28"/>
+          <w:szCs w:val="28"/>
+          <w:lang w:eastAsia="en-IN"/>
+          <w14:ligatures w14:val="none"/>
+        </w:rPr>
+        <w:t xml:space="preserve"> </w:t>
       </w:r>
       <w:r>
         <w:rPr>
@@ -2893,6 +4037,138 @@
           <w14:ligatures w14:val="none"/>
         </w:rPr>
         <w:t>;</w:t>
+      </w:r>
+    </w:p>
+    <w:p>
+      <w:pPr>
+        <w:pStyle w:val="ListParagraph"/>
+        <w:spacing w:after="0" w:line="240" w:lineRule="auto"/>
+        <w:rPr>
+          <w:rFonts w:ascii="Calibri" w:eastAsia="Times New Roman" w:hAnsi="Calibri" w:cs="Calibri"/>
+          <w:color w:val="000000"/>
+          <w:kern w:val="0"/>
+          <w:sz w:val="28"/>
+          <w:szCs w:val="28"/>
+          <w:lang w:eastAsia="en-IN"/>
+          <w14:ligatures w14:val="none"/>
+        </w:rPr>
+      </w:pPr>
+    </w:p>
+    <w:p>
+      <w:pPr>
+        <w:pStyle w:val="ListParagraph"/>
+        <w:spacing w:after="0" w:line="240" w:lineRule="auto"/>
+        <w:rPr>
+          <w:rFonts w:ascii="Calibri" w:eastAsia="Times New Roman" w:hAnsi="Calibri" w:cs="Calibri"/>
+          <w:b/>
+          <w:bCs/>
+          <w:i/>
+          <w:iCs/>
+          <w:color w:val="000000"/>
+          <w:kern w:val="0"/>
+          <w:sz w:val="28"/>
+          <w:szCs w:val="28"/>
+          <w:lang w:eastAsia="en-IN"/>
+          <w14:ligatures w14:val="none"/>
+        </w:rPr>
+      </w:pPr>
+      <w:r>
+        <w:rPr>
+          <w:rFonts w:ascii="Calibri" w:eastAsia="Times New Roman" w:hAnsi="Calibri" w:cs="Calibri"/>
+          <w:b/>
+          <w:bCs/>
+          <w:i/>
+          <w:iCs/>
+          <w:color w:val="000000"/>
+          <w:kern w:val="0"/>
+          <w:sz w:val="28"/>
+          <w:szCs w:val="28"/>
+          <w:lang w:eastAsia="en-IN"/>
+          <w14:ligatures w14:val="none"/>
+        </w:rPr>
+        <w:t>OUTPUT:</w:t>
+      </w:r>
+    </w:p>
+    <w:p>
+      <w:pPr>
+        <w:pStyle w:val="ListParagraph"/>
+        <w:spacing w:after="0" w:line="240" w:lineRule="auto"/>
+        <w:rPr>
+          <w:rFonts w:ascii="Calibri" w:eastAsia="Times New Roman" w:hAnsi="Calibri" w:cs="Calibri"/>
+          <w:color w:val="000000"/>
+          <w:kern w:val="0"/>
+          <w:sz w:val="28"/>
+          <w:szCs w:val="28"/>
+          <w:lang w:eastAsia="en-IN"/>
+          <w14:ligatures w14:val="none"/>
+        </w:rPr>
+      </w:pPr>
+    </w:p>
+    <w:p>
+      <w:pPr>
+        <w:pStyle w:val="ListParagraph"/>
+        <w:spacing w:after="0" w:line="240" w:lineRule="auto"/>
+        <w:rPr>
+          <w:rFonts w:ascii="Calibri" w:eastAsia="Times New Roman" w:hAnsi="Calibri" w:cs="Calibri"/>
+          <w:color w:val="000000"/>
+          <w:kern w:val="0"/>
+          <w:sz w:val="28"/>
+          <w:szCs w:val="28"/>
+          <w:lang w:eastAsia="en-IN"/>
+          <w14:ligatures w14:val="none"/>
+        </w:rPr>
+      </w:pPr>
+      <w:r>
+        <w:rPr>
+          <w:rFonts w:ascii="Calibri" w:eastAsia="Times New Roman" w:hAnsi="Calibri" w:cs="Calibri"/>
+          <w:noProof/>
+          <w:color w:val="000000"/>
+          <w:kern w:val="0"/>
+          <w:sz w:val="28"/>
+          <w:szCs w:val="28"/>
+          <w:lang w:eastAsia="en-IN"/>
+        </w:rPr>
+        <w:drawing>
+          <wp:inline distT="0" distB="0" distL="0" distR="0" wp14:anchorId="5C8963E8" wp14:editId="5BCCD31D">
+            <wp:extent cx="2162477" cy="704948"/>
+            <wp:effectExtent l="0" t="0" r="9525" b="0"/>
+            <wp:docPr id="206917384" name="Picture 7"/>
+            <wp:cNvGraphicFramePr>
+              <a:graphicFrameLocks xmlns:a="http://schemas.openxmlformats.org/drawingml/2006/main" noChangeAspect="1"/>
+            </wp:cNvGraphicFramePr>
+            <a:graphic xmlns:a="http://schemas.openxmlformats.org/drawingml/2006/main">
+              <a:graphicData uri="http://schemas.openxmlformats.org/drawingml/2006/picture">
+                <pic:pic xmlns:pic="http://schemas.openxmlformats.org/drawingml/2006/picture">
+                  <pic:nvPicPr>
+                    <pic:cNvPr id="206917384" name="Picture 206917384"/>
+                    <pic:cNvPicPr/>
+                  </pic:nvPicPr>
+                  <pic:blipFill>
+                    <a:blip r:embed="rId11">
+                      <a:extLst>
+                        <a:ext uri="{28A0092B-C50C-407E-A947-70E740481C1C}">
+                          <a14:useLocalDpi xmlns:a14="http://schemas.microsoft.com/office/drawing/2010/main" val="0"/>
+                        </a:ext>
+                      </a:extLst>
+                    </a:blip>
+                    <a:stretch>
+                      <a:fillRect/>
+                    </a:stretch>
+                  </pic:blipFill>
+                  <pic:spPr>
+                    <a:xfrm>
+                      <a:off x="0" y="0"/>
+                      <a:ext cx="2162477" cy="704948"/>
+                    </a:xfrm>
+                    <a:prstGeom prst="rect">
+                      <a:avLst/>
+                    </a:prstGeom>
+                  </pic:spPr>
+                </pic:pic>
+              </a:graphicData>
+            </a:graphic>
+          </wp:inline>
+        </w:drawing>
       </w:r>
     </w:p>
     <w:p>
@@ -3047,17 +4323,31 @@
         </w:rPr>
         <w:t xml:space="preserve">SELECT </w:t>
       </w:r>
-      <w:r>
-        <w:rPr>
-          <w:rFonts w:ascii="Calibri" w:eastAsia="Times New Roman" w:hAnsi="Calibri" w:cs="Calibri"/>
-          <w:color w:val="000000"/>
-          <w:kern w:val="0"/>
-          <w:sz w:val="28"/>
-          <w:szCs w:val="28"/>
-          <w:lang w:eastAsia="en-IN"/>
-          <w14:ligatures w14:val="none"/>
-        </w:rPr>
-        <w:t>c.course_id,</w:t>
+      <w:proofErr w:type="gramStart"/>
+      <w:r>
+        <w:rPr>
+          <w:rFonts w:ascii="Calibri" w:eastAsia="Times New Roman" w:hAnsi="Calibri" w:cs="Calibri"/>
+          <w:color w:val="000000"/>
+          <w:kern w:val="0"/>
+          <w:sz w:val="28"/>
+          <w:szCs w:val="28"/>
+          <w:lang w:eastAsia="en-IN"/>
+          <w14:ligatures w14:val="none"/>
+        </w:rPr>
+        <w:t>c.course</w:t>
+      </w:r>
+      <w:proofErr w:type="gramEnd"/>
+      <w:r>
+        <w:rPr>
+          <w:rFonts w:ascii="Calibri" w:eastAsia="Times New Roman" w:hAnsi="Calibri" w:cs="Calibri"/>
+          <w:color w:val="000000"/>
+          <w:kern w:val="0"/>
+          <w:sz w:val="28"/>
+          <w:szCs w:val="28"/>
+          <w:lang w:eastAsia="en-IN"/>
+          <w14:ligatures w14:val="none"/>
+        </w:rPr>
+        <w:t>_id,</w:t>
       </w:r>
       <w:r>
         <w:rPr>
@@ -3189,7 +4479,33 @@
           <w:lang w:eastAsia="en-IN"/>
           <w14:ligatures w14:val="none"/>
         </w:rPr>
-        <w:t xml:space="preserve"> e.course_id </w:t>
+        <w:t xml:space="preserve"> </w:t>
+      </w:r>
+      <w:proofErr w:type="spellStart"/>
+      <w:r>
+        <w:rPr>
+          <w:rFonts w:ascii="Calibri" w:eastAsia="Times New Roman" w:hAnsi="Calibri" w:cs="Calibri"/>
+          <w:color w:val="000000"/>
+          <w:kern w:val="0"/>
+          <w:sz w:val="28"/>
+          <w:szCs w:val="28"/>
+          <w:lang w:eastAsia="en-IN"/>
+          <w14:ligatures w14:val="none"/>
+        </w:rPr>
+        <w:t>e.course_id</w:t>
+      </w:r>
+      <w:proofErr w:type="spellEnd"/>
+      <w:r>
+        <w:rPr>
+          <w:rFonts w:ascii="Calibri" w:eastAsia="Times New Roman" w:hAnsi="Calibri" w:cs="Calibri"/>
+          <w:color w:val="000000"/>
+          <w:kern w:val="0"/>
+          <w:sz w:val="28"/>
+          <w:szCs w:val="28"/>
+          <w:lang w:eastAsia="en-IN"/>
+          <w14:ligatures w14:val="none"/>
+        </w:rPr>
+        <w:t xml:space="preserve"> </w:t>
       </w:r>
       <w:r>
         <w:rPr>
@@ -3214,6 +4530,138 @@
           <w14:ligatures w14:val="none"/>
         </w:rPr>
         <w:t>;</w:t>
+      </w:r>
+    </w:p>
+    <w:p>
+      <w:pPr>
+        <w:pStyle w:val="ListParagraph"/>
+        <w:spacing w:after="0" w:line="240" w:lineRule="auto"/>
+        <w:rPr>
+          <w:rFonts w:ascii="Calibri" w:eastAsia="Times New Roman" w:hAnsi="Calibri" w:cs="Calibri"/>
+          <w:color w:val="000000"/>
+          <w:kern w:val="0"/>
+          <w:sz w:val="28"/>
+          <w:szCs w:val="28"/>
+          <w:lang w:eastAsia="en-IN"/>
+          <w14:ligatures w14:val="none"/>
+        </w:rPr>
+      </w:pPr>
+    </w:p>
+    <w:p>
+      <w:pPr>
+        <w:pStyle w:val="ListParagraph"/>
+        <w:spacing w:after="0" w:line="240" w:lineRule="auto"/>
+        <w:rPr>
+          <w:rFonts w:ascii="Calibri" w:eastAsia="Times New Roman" w:hAnsi="Calibri" w:cs="Calibri"/>
+          <w:b/>
+          <w:bCs/>
+          <w:i/>
+          <w:iCs/>
+          <w:color w:val="000000"/>
+          <w:kern w:val="0"/>
+          <w:sz w:val="28"/>
+          <w:szCs w:val="28"/>
+          <w:lang w:eastAsia="en-IN"/>
+          <w14:ligatures w14:val="none"/>
+        </w:rPr>
+      </w:pPr>
+      <w:r>
+        <w:rPr>
+          <w:rFonts w:ascii="Calibri" w:eastAsia="Times New Roman" w:hAnsi="Calibri" w:cs="Calibri"/>
+          <w:b/>
+          <w:bCs/>
+          <w:i/>
+          <w:iCs/>
+          <w:color w:val="000000"/>
+          <w:kern w:val="0"/>
+          <w:sz w:val="28"/>
+          <w:szCs w:val="28"/>
+          <w:lang w:eastAsia="en-IN"/>
+          <w14:ligatures w14:val="none"/>
+        </w:rPr>
+        <w:t>OUTPUT:</w:t>
+      </w:r>
+    </w:p>
+    <w:p>
+      <w:pPr>
+        <w:pStyle w:val="ListParagraph"/>
+        <w:spacing w:after="0" w:line="240" w:lineRule="auto"/>
+        <w:rPr>
+          <w:rFonts w:ascii="Calibri" w:eastAsia="Times New Roman" w:hAnsi="Calibri" w:cs="Calibri"/>
+          <w:color w:val="000000"/>
+          <w:kern w:val="0"/>
+          <w:sz w:val="28"/>
+          <w:szCs w:val="28"/>
+          <w:lang w:eastAsia="en-IN"/>
+          <w14:ligatures w14:val="none"/>
+        </w:rPr>
+      </w:pPr>
+    </w:p>
+    <w:p>
+      <w:pPr>
+        <w:pStyle w:val="ListParagraph"/>
+        <w:spacing w:after="0" w:line="240" w:lineRule="auto"/>
+        <w:rPr>
+          <w:rFonts w:ascii="Calibri" w:eastAsia="Times New Roman" w:hAnsi="Calibri" w:cs="Calibri"/>
+          <w:color w:val="000000"/>
+          <w:kern w:val="0"/>
+          <w:sz w:val="28"/>
+          <w:szCs w:val="28"/>
+          <w:lang w:eastAsia="en-IN"/>
+          <w14:ligatures w14:val="none"/>
+        </w:rPr>
+      </w:pPr>
+      <w:r>
+        <w:rPr>
+          <w:rFonts w:ascii="Calibri" w:eastAsia="Times New Roman" w:hAnsi="Calibri" w:cs="Calibri"/>
+          <w:noProof/>
+          <w:color w:val="000000"/>
+          <w:kern w:val="0"/>
+          <w:sz w:val="28"/>
+          <w:szCs w:val="28"/>
+          <w:lang w:eastAsia="en-IN"/>
+        </w:rPr>
+        <w:drawing>
+          <wp:inline distT="0" distB="0" distL="0" distR="0" wp14:anchorId="3F720018" wp14:editId="43250D78">
+            <wp:extent cx="2276793" cy="733527"/>
+            <wp:effectExtent l="0" t="0" r="9525" b="9525"/>
+            <wp:docPr id="1477979421" name="Picture 8"/>
+            <wp:cNvGraphicFramePr>
+              <a:graphicFrameLocks xmlns:a="http://schemas.openxmlformats.org/drawingml/2006/main" noChangeAspect="1"/>
+            </wp:cNvGraphicFramePr>
+            <a:graphic xmlns:a="http://schemas.openxmlformats.org/drawingml/2006/main">
+              <a:graphicData uri="http://schemas.openxmlformats.org/drawingml/2006/picture">
+                <pic:pic xmlns:pic="http://schemas.openxmlformats.org/drawingml/2006/picture">
+                  <pic:nvPicPr>
+                    <pic:cNvPr id="1477979421" name="Picture 1477979421"/>
+                    <pic:cNvPicPr/>
+                  </pic:nvPicPr>
+                  <pic:blipFill>
+                    <a:blip r:embed="rId12">
+                      <a:extLst>
+                        <a:ext uri="{28A0092B-C50C-407E-A947-70E740481C1C}">
+                          <a14:useLocalDpi xmlns:a14="http://schemas.microsoft.com/office/drawing/2010/main" val="0"/>
+                        </a:ext>
+                      </a:extLst>
+                    </a:blip>
+                    <a:stretch>
+                      <a:fillRect/>
+                    </a:stretch>
+                  </pic:blipFill>
+                  <pic:spPr>
+                    <a:xfrm>
+                      <a:off x="0" y="0"/>
+                      <a:ext cx="2276793" cy="733527"/>
+                    </a:xfrm>
+                    <a:prstGeom prst="rect">
+                      <a:avLst/>
+                    </a:prstGeom>
+                  </pic:spPr>
+                </pic:pic>
+              </a:graphicData>
+            </a:graphic>
+          </wp:inline>
+        </w:drawing>
       </w:r>
     </w:p>
     <w:p>
@@ -3408,7 +4856,33 @@
           <w:lang w:eastAsia="en-IN"/>
           <w14:ligatures w14:val="none"/>
         </w:rPr>
-        <w:t xml:space="preserve"> e1.student_id, </w:t>
+        <w:t xml:space="preserve"> e</w:t>
+      </w:r>
+      <w:proofErr w:type="gramStart"/>
+      <w:r>
+        <w:rPr>
+          <w:rFonts w:ascii="Calibri" w:eastAsia="Times New Roman" w:hAnsi="Calibri" w:cs="Calibri"/>
+          <w:color w:val="000000"/>
+          <w:kern w:val="0"/>
+          <w:sz w:val="28"/>
+          <w:szCs w:val="28"/>
+          <w:lang w:eastAsia="en-IN"/>
+          <w14:ligatures w14:val="none"/>
+        </w:rPr>
+        <w:t>1.student</w:t>
+      </w:r>
+      <w:proofErr w:type="gramEnd"/>
+      <w:r>
+        <w:rPr>
+          <w:rFonts w:ascii="Calibri" w:eastAsia="Times New Roman" w:hAnsi="Calibri" w:cs="Calibri"/>
+          <w:color w:val="000000"/>
+          <w:kern w:val="0"/>
+          <w:sz w:val="28"/>
+          <w:szCs w:val="28"/>
+          <w:lang w:eastAsia="en-IN"/>
+          <w14:ligatures w14:val="none"/>
+        </w:rPr>
+        <w:t xml:space="preserve">_id, </w:t>
       </w:r>
       <w:r>
         <w:rPr>
@@ -3570,6 +5044,7 @@
           <w:lang w:eastAsia="en-IN"/>
           <w14:ligatures w14:val="none"/>
         </w:rPr>
+        <w:lastRenderedPageBreak/>
         <w:t xml:space="preserve">e1.student_id=e2.student_id </w:t>
       </w:r>
       <w:r>
@@ -3618,7 +5093,7 @@
           <w:lang w:eastAsia="en-IN"/>
           <w14:ligatures w14:val="none"/>
         </w:rPr>
-        <w:t xml:space="preserve"> co</w:t>
+        <w:t xml:space="preserve"> </w:t>
       </w:r>
       <w:proofErr w:type="spellStart"/>
       <w:r>
@@ -3631,7 +5106,7 @@
           <w:lang w:eastAsia="en-IN"/>
           <w14:ligatures w14:val="none"/>
         </w:rPr>
-        <w:t>urse_count</w:t>
+        <w:t>course_count</w:t>
       </w:r>
       <w:proofErr w:type="spellEnd"/>
       <w:r>
@@ -3668,14 +5143,34 @@
         <w:spacing w:after="0" w:line="240" w:lineRule="auto"/>
         <w:rPr>
           <w:rFonts w:ascii="Calibri" w:eastAsia="Times New Roman" w:hAnsi="Calibri" w:cs="Calibri"/>
-          <w:color w:val="000000"/>
-          <w:kern w:val="0"/>
-          <w:sz w:val="28"/>
-          <w:szCs w:val="28"/>
-          <w:lang w:eastAsia="en-IN"/>
-          <w14:ligatures w14:val="none"/>
-        </w:rPr>
-      </w:pPr>
+          <w:b/>
+          <w:bCs/>
+          <w:i/>
+          <w:iCs/>
+          <w:color w:val="000000"/>
+          <w:kern w:val="0"/>
+          <w:sz w:val="28"/>
+          <w:szCs w:val="28"/>
+          <w:lang w:eastAsia="en-IN"/>
+          <w14:ligatures w14:val="none"/>
+        </w:rPr>
+      </w:pPr>
+      <w:r>
+        <w:rPr>
+          <w:rFonts w:ascii="Calibri" w:eastAsia="Times New Roman" w:hAnsi="Calibri" w:cs="Calibri"/>
+          <w:b/>
+          <w:bCs/>
+          <w:i/>
+          <w:iCs/>
+          <w:color w:val="000000"/>
+          <w:kern w:val="0"/>
+          <w:sz w:val="28"/>
+          <w:szCs w:val="28"/>
+          <w:lang w:eastAsia="en-IN"/>
+          <w14:ligatures w14:val="none"/>
+        </w:rPr>
+        <w:t>OUTPUT:</w:t>
+      </w:r>
     </w:p>
     <w:p>
       <w:pPr>
@@ -3683,6 +5178,103 @@
         <w:spacing w:after="0" w:line="240" w:lineRule="auto"/>
         <w:rPr>
           <w:rFonts w:ascii="Calibri" w:eastAsia="Times New Roman" w:hAnsi="Calibri" w:cs="Calibri"/>
+          <w:color w:val="000000"/>
+          <w:kern w:val="0"/>
+          <w:sz w:val="28"/>
+          <w:szCs w:val="28"/>
+          <w:lang w:eastAsia="en-IN"/>
+          <w14:ligatures w14:val="none"/>
+        </w:rPr>
+      </w:pPr>
+    </w:p>
+    <w:p>
+      <w:pPr>
+        <w:pStyle w:val="ListParagraph"/>
+        <w:spacing w:after="0" w:line="240" w:lineRule="auto"/>
+        <w:rPr>
+          <w:rFonts w:ascii="Calibri" w:eastAsia="Times New Roman" w:hAnsi="Calibri" w:cs="Calibri"/>
+          <w:color w:val="000000"/>
+          <w:kern w:val="0"/>
+          <w:sz w:val="28"/>
+          <w:szCs w:val="28"/>
+          <w:lang w:eastAsia="en-IN"/>
+          <w14:ligatures w14:val="none"/>
+        </w:rPr>
+      </w:pPr>
+      <w:r>
+        <w:rPr>
+          <w:rFonts w:ascii="Calibri" w:eastAsia="Times New Roman" w:hAnsi="Calibri" w:cs="Calibri"/>
+          <w:noProof/>
+          <w:color w:val="000000"/>
+          <w:kern w:val="0"/>
+          <w:sz w:val="28"/>
+          <w:szCs w:val="28"/>
+          <w:lang w:eastAsia="en-IN"/>
+        </w:rPr>
+        <w:drawing>
+          <wp:inline distT="0" distB="0" distL="0" distR="0" wp14:anchorId="2C1EA51C" wp14:editId="412A35C1">
+            <wp:extent cx="1743318" cy="485843"/>
+            <wp:effectExtent l="0" t="0" r="0" b="9525"/>
+            <wp:docPr id="1494465185" name="Picture 9"/>
+            <wp:cNvGraphicFramePr>
+              <a:graphicFrameLocks xmlns:a="http://schemas.openxmlformats.org/drawingml/2006/main" noChangeAspect="1"/>
+            </wp:cNvGraphicFramePr>
+            <a:graphic xmlns:a="http://schemas.openxmlformats.org/drawingml/2006/main">
+              <a:graphicData uri="http://schemas.openxmlformats.org/drawingml/2006/picture">
+                <pic:pic xmlns:pic="http://schemas.openxmlformats.org/drawingml/2006/picture">
+                  <pic:nvPicPr>
+                    <pic:cNvPr id="1494465185" name="Picture 1494465185"/>
+                    <pic:cNvPicPr/>
+                  </pic:nvPicPr>
+                  <pic:blipFill>
+                    <a:blip r:embed="rId13">
+                      <a:extLst>
+                        <a:ext uri="{28A0092B-C50C-407E-A947-70E740481C1C}">
+                          <a14:useLocalDpi xmlns:a14="http://schemas.microsoft.com/office/drawing/2010/main" val="0"/>
+                        </a:ext>
+                      </a:extLst>
+                    </a:blip>
+                    <a:stretch>
+                      <a:fillRect/>
+                    </a:stretch>
+                  </pic:blipFill>
+                  <pic:spPr>
+                    <a:xfrm>
+                      <a:off x="0" y="0"/>
+                      <a:ext cx="1743318" cy="485843"/>
+                    </a:xfrm>
+                    <a:prstGeom prst="rect">
+                      <a:avLst/>
+                    </a:prstGeom>
+                  </pic:spPr>
+                </pic:pic>
+              </a:graphicData>
+            </a:graphic>
+          </wp:inline>
+        </w:drawing>
+      </w:r>
+    </w:p>
+    <w:p>
+      <w:pPr>
+        <w:pStyle w:val="ListParagraph"/>
+        <w:spacing w:after="0" w:line="240" w:lineRule="auto"/>
+        <w:rPr>
+          <w:rFonts w:ascii="Calibri" w:eastAsia="Times New Roman" w:hAnsi="Calibri" w:cs="Calibri"/>
+          <w:color w:val="000000"/>
+          <w:kern w:val="0"/>
+          <w:sz w:val="28"/>
+          <w:szCs w:val="28"/>
+          <w:lang w:eastAsia="en-IN"/>
+          <w14:ligatures w14:val="none"/>
+        </w:rPr>
+      </w:pPr>
+    </w:p>
+    <w:p>
+      <w:pPr>
+        <w:pStyle w:val="ListParagraph"/>
+        <w:spacing w:after="0" w:line="240" w:lineRule="auto"/>
+        <w:rPr>
+          <w:rFonts w:ascii="Calibri" w:eastAsia="Times New Roman" w:hAnsi="Calibri" w:cs="Calibri"/>
           <w:b/>
           <w:bCs/>
           <w:color w:val="000000"/>
@@ -3798,6 +5390,7 @@
         </w:rPr>
         <w:t xml:space="preserve">                </w:t>
       </w:r>
+      <w:proofErr w:type="gramStart"/>
       <w:r>
         <w:rPr>
           <w:rFonts w:ascii="Calibri" w:eastAsia="Times New Roman" w:hAnsi="Calibri" w:cs="Calibri"/>
@@ -3820,7 +5413,20 @@
           <w:lang w:eastAsia="en-IN"/>
           <w14:ligatures w14:val="none"/>
         </w:rPr>
-        <w:t xml:space="preserve"> t.teacher_id,</w:t>
+        <w:t xml:space="preserve"> t</w:t>
+      </w:r>
+      <w:proofErr w:type="gramEnd"/>
+      <w:r>
+        <w:rPr>
+          <w:rFonts w:ascii="Calibri" w:eastAsia="Times New Roman" w:hAnsi="Calibri" w:cs="Calibri"/>
+          <w:color w:val="000000"/>
+          <w:kern w:val="0"/>
+          <w:sz w:val="28"/>
+          <w:szCs w:val="28"/>
+          <w:lang w:eastAsia="en-IN"/>
+          <w14:ligatures w14:val="none"/>
+        </w:rPr>
+        <w:t>.teacher_id,</w:t>
       </w:r>
       <w:r>
         <w:rPr>
@@ -4025,16 +5631,157 @@
       <w:pPr>
         <w:spacing w:after="0" w:line="240" w:lineRule="auto"/>
         <w:rPr>
+          <w:rFonts w:eastAsia="Times New Roman" w:cstheme="minorHAnsi"/>
+          <w:b/>
+          <w:bCs/>
+          <w:i/>
+          <w:iCs/>
+          <w:kern w:val="0"/>
+          <w:sz w:val="28"/>
+          <w:szCs w:val="28"/>
+          <w:lang w:eastAsia="en-IN"/>
+          <w14:ligatures w14:val="none"/>
+        </w:rPr>
+      </w:pPr>
+      <w:r>
+        <w:rPr>
           <w:rFonts w:ascii="Times New Roman" w:eastAsia="Times New Roman" w:hAnsi="Times New Roman" w:cs="Times New Roman"/>
           <w:b/>
           <w:bCs/>
-          <w:kern w:val="0"/>
-          <w:sz w:val="28"/>
-          <w:szCs w:val="28"/>
-          <w:lang w:eastAsia="en-IN"/>
-          <w14:ligatures w14:val="none"/>
-        </w:rPr>
-      </w:pPr>
+          <w:i/>
+          <w:iCs/>
+          <w:kern w:val="0"/>
+          <w:sz w:val="28"/>
+          <w:szCs w:val="28"/>
+          <w:lang w:eastAsia="en-IN"/>
+          <w14:ligatures w14:val="none"/>
+        </w:rPr>
+        <w:t xml:space="preserve">         </w:t>
+      </w:r>
+      <w:r>
+        <w:rPr>
+          <w:rFonts w:eastAsia="Times New Roman" w:cstheme="minorHAnsi"/>
+          <w:b/>
+          <w:bCs/>
+          <w:i/>
+          <w:iCs/>
+          <w:kern w:val="0"/>
+          <w:sz w:val="28"/>
+          <w:szCs w:val="28"/>
+          <w:lang w:eastAsia="en-IN"/>
+          <w14:ligatures w14:val="none"/>
+        </w:rPr>
+        <w:t xml:space="preserve"> OUTPUT:</w:t>
+      </w:r>
+    </w:p>
+    <w:p>
+      <w:pPr>
+        <w:spacing w:after="0" w:line="240" w:lineRule="auto"/>
+        <w:rPr>
+          <w:rFonts w:ascii="Times New Roman" w:eastAsia="Times New Roman" w:hAnsi="Times New Roman" w:cs="Times New Roman"/>
+          <w:b/>
+          <w:bCs/>
+          <w:kern w:val="0"/>
+          <w:sz w:val="28"/>
+          <w:szCs w:val="28"/>
+          <w:lang w:eastAsia="en-IN"/>
+          <w14:ligatures w14:val="none"/>
+        </w:rPr>
+      </w:pPr>
+      <w:r>
+        <w:rPr>
+          <w:rFonts w:ascii="Times New Roman" w:eastAsia="Times New Roman" w:hAnsi="Times New Roman" w:cs="Times New Roman"/>
+          <w:b/>
+          <w:bCs/>
+          <w:kern w:val="0"/>
+          <w:sz w:val="28"/>
+          <w:szCs w:val="28"/>
+          <w:lang w:eastAsia="en-IN"/>
+          <w14:ligatures w14:val="none"/>
+        </w:rPr>
+        <w:t xml:space="preserve">                  </w:t>
+      </w:r>
+    </w:p>
+    <w:p>
+      <w:pPr>
+        <w:spacing w:after="0" w:line="240" w:lineRule="auto"/>
+        <w:rPr>
+          <w:rFonts w:ascii="Times New Roman" w:eastAsia="Times New Roman" w:hAnsi="Times New Roman" w:cs="Times New Roman"/>
+          <w:b/>
+          <w:bCs/>
+          <w:kern w:val="0"/>
+          <w:sz w:val="28"/>
+          <w:szCs w:val="28"/>
+          <w:lang w:eastAsia="en-IN"/>
+          <w14:ligatures w14:val="none"/>
+        </w:rPr>
+      </w:pPr>
+      <w:r>
+        <w:rPr>
+          <w:rFonts w:ascii="Times New Roman" w:eastAsia="Times New Roman" w:hAnsi="Times New Roman" w:cs="Times New Roman"/>
+          <w:b/>
+          <w:bCs/>
+          <w:kern w:val="0"/>
+          <w:sz w:val="28"/>
+          <w:szCs w:val="28"/>
+          <w:lang w:eastAsia="en-IN"/>
+          <w14:ligatures w14:val="none"/>
+        </w:rPr>
+        <w:t xml:space="preserve">               </w:t>
+      </w:r>
+      <w:r>
+        <w:rPr>
+          <w:rFonts w:ascii="Times New Roman" w:eastAsia="Times New Roman" w:hAnsi="Times New Roman" w:cs="Times New Roman"/>
+          <w:b/>
+          <w:bCs/>
+          <w:noProof/>
+          <w:kern w:val="0"/>
+          <w:sz w:val="28"/>
+          <w:szCs w:val="28"/>
+          <w:lang w:eastAsia="en-IN"/>
+        </w:rPr>
+        <w:drawing>
+          <wp:inline distT="0" distB="0" distL="0" distR="0" wp14:anchorId="05468389" wp14:editId="6C016F14">
+            <wp:extent cx="1810003" cy="885949"/>
+            <wp:effectExtent l="0" t="0" r="0" b="9525"/>
+            <wp:docPr id="1728880332" name="Picture 10"/>
+            <wp:cNvGraphicFramePr>
+              <a:graphicFrameLocks xmlns:a="http://schemas.openxmlformats.org/drawingml/2006/main" noChangeAspect="1"/>
+            </wp:cNvGraphicFramePr>
+            <a:graphic xmlns:a="http://schemas.openxmlformats.org/drawingml/2006/main">
+              <a:graphicData uri="http://schemas.openxmlformats.org/drawingml/2006/picture">
+                <pic:pic xmlns:pic="http://schemas.openxmlformats.org/drawingml/2006/picture">
+                  <pic:nvPicPr>
+                    <pic:cNvPr id="1728880332" name="Picture 1728880332"/>
+                    <pic:cNvPicPr/>
+                  </pic:nvPicPr>
+                  <pic:blipFill>
+                    <a:blip r:embed="rId14">
+                      <a:extLst>
+                        <a:ext uri="{28A0092B-C50C-407E-A947-70E740481C1C}">
+                          <a14:useLocalDpi xmlns:a14="http://schemas.microsoft.com/office/drawing/2010/main" val="0"/>
+                        </a:ext>
+                      </a:extLst>
+                    </a:blip>
+                    <a:stretch>
+                      <a:fillRect/>
+                    </a:stretch>
+                  </pic:blipFill>
+                  <pic:spPr>
+                    <a:xfrm>
+                      <a:off x="0" y="0"/>
+                      <a:ext cx="1810003" cy="885949"/>
+                    </a:xfrm>
+                    <a:prstGeom prst="rect">
+                      <a:avLst/>
+                    </a:prstGeom>
+                  </pic:spPr>
+                </pic:pic>
+              </a:graphicData>
+            </a:graphic>
+          </wp:inline>
+        </w:drawing>
+      </w:r>
     </w:p>
     <w:sectPr>
       <w:pgSz w:w="11906" w:h="16838"/>

</xml_diff>